<commit_message>
link para o vídeo
</commit_message>
<xml_diff>
--- a/Formulário de Entrega.docx
+++ b/Formulário de Entrega.docx
@@ -77,6 +77,17 @@
         <w:t>Link para o vídeo explicativo:</w:t>
       </w:r>
     </w:p>
+    <w:p>
+      <w:hyperlink r:id="rId9" w:history="1">
+        <w:r>
+          <w:rPr>
+            <w:rStyle w:val="Hyperlink"/>
+          </w:rPr>
+          <w:t>https://youtu.be/gy_Ql1mnMQY</w:t>
+        </w:r>
+      </w:hyperlink>
+    </w:p>
+    <w:p/>
     <w:sectPr>
       <w:pgSz w:w="11906" w:h="16838"/>
       <w:pgMar w:top="1417" w:right="1701" w:bottom="1417" w:left="1701" w:header="708" w:footer="708" w:gutter="0"/>
@@ -837,6 +848,12 @@
 </file>
 
 <file path=customXml/item1.xml><?xml version="1.0" encoding="utf-8"?>
+<p:properties xmlns:p="http://schemas.microsoft.com/office/2006/metadata/properties" xmlns:xsi="http://www.w3.org/2001/XMLSchema-instance" xmlns:pc="http://schemas.microsoft.com/office/infopath/2007/PartnerControls">
+  <documentManagement/>
+</p:properties>
+</file>
+
+<file path=customXml/item2.xml><?xml version="1.0" encoding="utf-8"?>
 <ct:contentTypeSchema xmlns:ct="http://schemas.microsoft.com/office/2006/metadata/contentType" xmlns:ma="http://schemas.microsoft.com/office/2006/metadata/properties/metaAttributes" ct:_="" ma:_="" ma:contentTypeName="Documento" ma:contentTypeID="0x010100B68CA4838F02854590A2531C2BDD8AE3" ma:contentTypeVersion="2" ma:contentTypeDescription="Crie um novo documento." ma:contentTypeScope="" ma:versionID="f672a538f371795f094c439426b620ce">
   <xsd:schema xmlns:xsd="http://www.w3.org/2001/XMLSchema" xmlns:xs="http://www.w3.org/2001/XMLSchema" xmlns:p="http://schemas.microsoft.com/office/2006/metadata/properties" xmlns:ns2="d0f8f3ee-f3e0-422d-a154-dc31991f38ec" targetNamespace="http://schemas.microsoft.com/office/2006/metadata/properties" ma:root="true" ma:fieldsID="ba33d85f9a83cade383b851a2782a04a" ns2:_="">
     <xsd:import namespace="d0f8f3ee-f3e0-422d-a154-dc31991f38ec"/>
@@ -968,12 +985,6 @@
 </ct:contentTypeSchema>
 </file>
 
-<file path=customXml/item2.xml><?xml version="1.0" encoding="utf-8"?>
-<p:properties xmlns:p="http://schemas.microsoft.com/office/2006/metadata/properties" xmlns:xsi="http://www.w3.org/2001/XMLSchema-instance" xmlns:pc="http://schemas.microsoft.com/office/infopath/2007/PartnerControls">
-  <documentManagement/>
-</p:properties>
-</file>
-
 <file path=customXml/item3.xml><?xml version="1.0" encoding="utf-8"?>
 <?mso-contentType ?>
 <FormTemplates xmlns="http://schemas.microsoft.com/sharepoint/v3/contenttype/forms">
@@ -984,6 +995,15 @@
 </file>
 
 <file path=customXml/itemProps1.xml><?xml version="1.0" encoding="utf-8"?>
+<ds:datastoreItem xmlns:ds="http://schemas.openxmlformats.org/officeDocument/2006/customXml" ds:itemID="{37B0CDEA-FBD5-4B08-AE6A-42A76DFC5045}">
+  <ds:schemaRefs>
+    <ds:schemaRef ds:uri="http://schemas.microsoft.com/office/2006/metadata/properties"/>
+    <ds:schemaRef ds:uri="http://schemas.microsoft.com/office/infopath/2007/PartnerControls"/>
+  </ds:schemaRefs>
+</ds:datastoreItem>
+</file>
+
+<file path=customXml/itemProps2.xml><?xml version="1.0" encoding="utf-8"?>
 <ds:datastoreItem xmlns:ds="http://schemas.openxmlformats.org/officeDocument/2006/customXml" ds:itemID="{25BBC5C9-6A14-4BF2-9379-3BA14C5CBB59}">
   <ds:schemaRefs>
     <ds:schemaRef ds:uri="http://schemas.microsoft.com/office/2006/metadata/contentType"/>
@@ -1001,15 +1021,6 @@
 </ds:datastoreItem>
 </file>
 
-<file path=customXml/itemProps2.xml><?xml version="1.0" encoding="utf-8"?>
-<ds:datastoreItem xmlns:ds="http://schemas.openxmlformats.org/officeDocument/2006/customXml" ds:itemID="{37B0CDEA-FBD5-4B08-AE6A-42A76DFC5045}">
-  <ds:schemaRefs>
-    <ds:schemaRef ds:uri="http://schemas.microsoft.com/office/2006/metadata/properties"/>
-    <ds:schemaRef ds:uri="http://schemas.microsoft.com/office/infopath/2007/PartnerControls"/>
-  </ds:schemaRefs>
-</ds:datastoreItem>
-</file>
-
 <file path=customXml/itemProps3.xml><?xml version="1.0" encoding="utf-8"?>
 <ds:datastoreItem xmlns:ds="http://schemas.openxmlformats.org/officeDocument/2006/customXml" ds:itemID="{0B0891F2-10A9-4B62-8A5E-DF0D016BBE7F}">
   <ds:schemaRefs>

</xml_diff>